<commit_message>
Instalacion de Rocky Linux
Se agrega la instalacion del sistema operativo Rocky Linux a las capturas de pantalla.
</commit_message>
<xml_diff>
--- a/Instalacion ServerB.docx
+++ b/Instalacion ServerB.docx
@@ -16,6 +16,9 @@
     </w:p>
     <w:p>
       <w:r>
+        <w:rPr>
+          <w:noProof/>
+        </w:rPr>
         <w:drawing>
           <wp:inline distT="0" distB="0" distL="0" distR="0" wp14:anchorId="41B384A2" wp14:editId="7E200298">
             <wp:extent cx="5400040" cy="4208780"/>
@@ -183,19 +186,23 @@
     </w:p>
     <w:p>
       <w:r>
-        <w:drawing>
-          <wp:inline distT="0" distB="0" distL="0" distR="0" wp14:anchorId="34C0F57F" wp14:editId="30BACD11">
-            <wp:extent cx="5400040" cy="4177030"/>
-            <wp:effectExtent l="0" t="0" r="0" b="0"/>
-            <wp:docPr id="845732281" name="Imagen 1" descr="Interfaz de usuario gráfica, Texto, Aplicación, Correo electrónico&#10;&#10;Descripción generada automáticamente"/>
-            <wp:cNvGraphicFramePr>
-              <a:graphicFrameLocks xmlns:a="http://schemas.openxmlformats.org/drawingml/2006/main" noChangeAspect="1"/>
-            </wp:cNvGraphicFramePr>
-            <a:graphic xmlns:a="http://schemas.openxmlformats.org/drawingml/2006/main">
-              <a:graphicData uri="http://schemas.openxmlformats.org/drawingml/2006/picture">
-                <pic:pic xmlns:pic="http://schemas.openxmlformats.org/drawingml/2006/picture">
-                  <pic:nvPicPr>
-                    <pic:cNvPr id="845732281" name="Imagen 1" descr="Interfaz de usuario gráfica, Texto, Aplicación, Correo electrónico&#10;&#10;Descripción generada automáticamente"/>
+        <w:rPr>
+          <w:noProof/>
+        </w:rPr>
+        <w:lastRenderedPageBreak/>
+        <w:drawing>
+          <wp:inline distT="0" distB="0" distL="0" distR="0" wp14:anchorId="04BD3DC6" wp14:editId="0D49539B">
+            <wp:extent cx="5400040" cy="5099050"/>
+            <wp:effectExtent l="0" t="0" r="0" b="6350"/>
+            <wp:docPr id="366770910" name="Imagen 1" descr="Interfaz de usuario gráfica, Texto, Aplicación, Correo electrónico&#10;&#10;Descripción generada automáticamente"/>
+            <wp:cNvGraphicFramePr>
+              <a:graphicFrameLocks xmlns:a="http://schemas.openxmlformats.org/drawingml/2006/main" noChangeAspect="1"/>
+            </wp:cNvGraphicFramePr>
+            <a:graphic xmlns:a="http://schemas.openxmlformats.org/drawingml/2006/main">
+              <a:graphicData uri="http://schemas.openxmlformats.org/drawingml/2006/picture">
+                <pic:pic xmlns:pic="http://schemas.openxmlformats.org/drawingml/2006/picture">
+                  <pic:nvPicPr>
+                    <pic:cNvPr id="366770910" name="Imagen 1" descr="Interfaz de usuario gráfica, Texto, Aplicación, Correo electrónico&#10;&#10;Descripción generada automáticamente"/>
                     <pic:cNvPicPr/>
                   </pic:nvPicPr>
                   <pic:blipFill>
@@ -207,35 +214,38 @@
                   <pic:spPr>
                     <a:xfrm>
                       <a:off x="0" y="0"/>
-                      <a:ext cx="5400040" cy="4177030"/>
-                    </a:xfrm>
-                    <a:prstGeom prst="rect">
-                      <a:avLst/>
-                    </a:prstGeom>
-                  </pic:spPr>
-                </pic:pic>
-              </a:graphicData>
-            </a:graphic>
-          </wp:inline>
-        </w:drawing>
-      </w:r>
-    </w:p>
-    <w:p>
-      <w:r>
+                      <a:ext cx="5400040" cy="5099050"/>
+                    </a:xfrm>
+                    <a:prstGeom prst="rect">
+                      <a:avLst/>
+                    </a:prstGeom>
+                  </pic:spPr>
+                </pic:pic>
+              </a:graphicData>
+            </a:graphic>
+          </wp:inline>
+        </w:drawing>
+      </w:r>
+    </w:p>
+    <w:p>
+      <w:r>
+        <w:rPr>
+          <w:noProof/>
+        </w:rPr>
         <w:lastRenderedPageBreak/>
         <w:drawing>
-          <wp:inline distT="0" distB="0" distL="0" distR="0" wp14:anchorId="04BD3DC6" wp14:editId="0D49539B">
-            <wp:extent cx="5400040" cy="5099050"/>
-            <wp:effectExtent l="0" t="0" r="0" b="6350"/>
-            <wp:docPr id="366770910" name="Imagen 1" descr="Interfaz de usuario gráfica, Texto, Aplicación, Correo electrónico&#10;&#10;Descripción generada automáticamente"/>
-            <wp:cNvGraphicFramePr>
-              <a:graphicFrameLocks xmlns:a="http://schemas.openxmlformats.org/drawingml/2006/main" noChangeAspect="1"/>
-            </wp:cNvGraphicFramePr>
-            <a:graphic xmlns:a="http://schemas.openxmlformats.org/drawingml/2006/main">
-              <a:graphicData uri="http://schemas.openxmlformats.org/drawingml/2006/picture">
-                <pic:pic xmlns:pic="http://schemas.openxmlformats.org/drawingml/2006/picture">
-                  <pic:nvPicPr>
-                    <pic:cNvPr id="366770910" name="Imagen 1" descr="Interfaz de usuario gráfica, Texto, Aplicación, Correo electrónico&#10;&#10;Descripción generada automáticamente"/>
+          <wp:inline distT="0" distB="0" distL="0" distR="0" wp14:anchorId="3D2487D0" wp14:editId="78AD1C52">
+            <wp:extent cx="5400040" cy="5113655"/>
+            <wp:effectExtent l="0" t="0" r="0" b="0"/>
+            <wp:docPr id="1154160868" name="Imagen 1" descr="Interfaz de usuario gráfica, Texto, Aplicación, Correo electrónico&#10;&#10;Descripción generada automáticamente"/>
+            <wp:cNvGraphicFramePr>
+              <a:graphicFrameLocks xmlns:a="http://schemas.openxmlformats.org/drawingml/2006/main" noChangeAspect="1"/>
+            </wp:cNvGraphicFramePr>
+            <a:graphic xmlns:a="http://schemas.openxmlformats.org/drawingml/2006/main">
+              <a:graphicData uri="http://schemas.openxmlformats.org/drawingml/2006/picture">
+                <pic:pic xmlns:pic="http://schemas.openxmlformats.org/drawingml/2006/picture">
+                  <pic:nvPicPr>
+                    <pic:cNvPr id="1154160868" name="Imagen 1" descr="Interfaz de usuario gráfica, Texto, Aplicación, Correo electrónico&#10;&#10;Descripción generada automáticamente"/>
                     <pic:cNvPicPr/>
                   </pic:nvPicPr>
                   <pic:blipFill>
@@ -247,35 +257,38 @@
                   <pic:spPr>
                     <a:xfrm>
                       <a:off x="0" y="0"/>
-                      <a:ext cx="5400040" cy="5099050"/>
-                    </a:xfrm>
-                    <a:prstGeom prst="rect">
-                      <a:avLst/>
-                    </a:prstGeom>
-                  </pic:spPr>
-                </pic:pic>
-              </a:graphicData>
-            </a:graphic>
-          </wp:inline>
-        </w:drawing>
-      </w:r>
-    </w:p>
-    <w:p>
-      <w:r>
+                      <a:ext cx="5400040" cy="5113655"/>
+                    </a:xfrm>
+                    <a:prstGeom prst="rect">
+                      <a:avLst/>
+                    </a:prstGeom>
+                  </pic:spPr>
+                </pic:pic>
+              </a:graphicData>
+            </a:graphic>
+          </wp:inline>
+        </w:drawing>
+      </w:r>
+    </w:p>
+    <w:p>
+      <w:r>
+        <w:rPr>
+          <w:noProof/>
+        </w:rPr>
         <w:lastRenderedPageBreak/>
         <w:drawing>
-          <wp:inline distT="0" distB="0" distL="0" distR="0" wp14:anchorId="3D2487D0" wp14:editId="78AD1C52">
-            <wp:extent cx="5400040" cy="5113655"/>
+          <wp:inline distT="0" distB="0" distL="0" distR="0" wp14:anchorId="4044C8DC" wp14:editId="39679328">
+            <wp:extent cx="5400040" cy="5090160"/>
             <wp:effectExtent l="0" t="0" r="0" b="0"/>
-            <wp:docPr id="1154160868" name="Imagen 1" descr="Interfaz de usuario gráfica, Texto, Aplicación, Correo electrónico&#10;&#10;Descripción generada automáticamente"/>
-            <wp:cNvGraphicFramePr>
-              <a:graphicFrameLocks xmlns:a="http://schemas.openxmlformats.org/drawingml/2006/main" noChangeAspect="1"/>
-            </wp:cNvGraphicFramePr>
-            <a:graphic xmlns:a="http://schemas.openxmlformats.org/drawingml/2006/main">
-              <a:graphicData uri="http://schemas.openxmlformats.org/drawingml/2006/picture">
-                <pic:pic xmlns:pic="http://schemas.openxmlformats.org/drawingml/2006/picture">
-                  <pic:nvPicPr>
-                    <pic:cNvPr id="1154160868" name="Imagen 1" descr="Interfaz de usuario gráfica, Texto, Aplicación, Correo electrónico&#10;&#10;Descripción generada automáticamente"/>
+            <wp:docPr id="676742238" name="Imagen 1" descr="Interfaz de usuario gráfica, Texto, Aplicación, Correo electrónico&#10;&#10;Descripción generada automáticamente"/>
+            <wp:cNvGraphicFramePr>
+              <a:graphicFrameLocks xmlns:a="http://schemas.openxmlformats.org/drawingml/2006/main" noChangeAspect="1"/>
+            </wp:cNvGraphicFramePr>
+            <a:graphic xmlns:a="http://schemas.openxmlformats.org/drawingml/2006/main">
+              <a:graphicData uri="http://schemas.openxmlformats.org/drawingml/2006/picture">
+                <pic:pic xmlns:pic="http://schemas.openxmlformats.org/drawingml/2006/picture">
+                  <pic:nvPicPr>
+                    <pic:cNvPr id="676742238" name="Imagen 1" descr="Interfaz de usuario gráfica, Texto, Aplicación, Correo electrónico&#10;&#10;Descripción generada automáticamente"/>
                     <pic:cNvPicPr/>
                   </pic:nvPicPr>
                   <pic:blipFill>
@@ -287,35 +300,38 @@
                   <pic:spPr>
                     <a:xfrm>
                       <a:off x="0" y="0"/>
-                      <a:ext cx="5400040" cy="5113655"/>
-                    </a:xfrm>
-                    <a:prstGeom prst="rect">
-                      <a:avLst/>
-                    </a:prstGeom>
-                  </pic:spPr>
-                </pic:pic>
-              </a:graphicData>
-            </a:graphic>
-          </wp:inline>
-        </w:drawing>
-      </w:r>
-    </w:p>
-    <w:p>
-      <w:r>
+                      <a:ext cx="5400040" cy="5090160"/>
+                    </a:xfrm>
+                    <a:prstGeom prst="rect">
+                      <a:avLst/>
+                    </a:prstGeom>
+                  </pic:spPr>
+                </pic:pic>
+              </a:graphicData>
+            </a:graphic>
+          </wp:inline>
+        </w:drawing>
+      </w:r>
+    </w:p>
+    <w:p>
+      <w:r>
+        <w:rPr>
+          <w:noProof/>
+        </w:rPr>
         <w:lastRenderedPageBreak/>
         <w:drawing>
-          <wp:inline distT="0" distB="0" distL="0" distR="0" wp14:anchorId="4044C8DC" wp14:editId="39679328">
-            <wp:extent cx="5400040" cy="5090160"/>
-            <wp:effectExtent l="0" t="0" r="0" b="0"/>
-            <wp:docPr id="676742238" name="Imagen 1" descr="Interfaz de usuario gráfica, Texto, Aplicación, Correo electrónico&#10;&#10;Descripción generada automáticamente"/>
-            <wp:cNvGraphicFramePr>
-              <a:graphicFrameLocks xmlns:a="http://schemas.openxmlformats.org/drawingml/2006/main" noChangeAspect="1"/>
-            </wp:cNvGraphicFramePr>
-            <a:graphic xmlns:a="http://schemas.openxmlformats.org/drawingml/2006/main">
-              <a:graphicData uri="http://schemas.openxmlformats.org/drawingml/2006/picture">
-                <pic:pic xmlns:pic="http://schemas.openxmlformats.org/drawingml/2006/picture">
-                  <pic:nvPicPr>
-                    <pic:cNvPr id="676742238" name="Imagen 1" descr="Interfaz de usuario gráfica, Texto, Aplicación, Correo electrónico&#10;&#10;Descripción generada automáticamente"/>
+          <wp:inline distT="0" distB="0" distL="0" distR="0" wp14:anchorId="43359E39" wp14:editId="3F97B141">
+            <wp:extent cx="5400040" cy="4055110"/>
+            <wp:effectExtent l="0" t="0" r="0" b="2540"/>
+            <wp:docPr id="579546449" name="Imagen 1" descr="Interfaz de usuario gráfica, Aplicación&#10;&#10;Descripción generada automáticamente"/>
+            <wp:cNvGraphicFramePr>
+              <a:graphicFrameLocks xmlns:a="http://schemas.openxmlformats.org/drawingml/2006/main" noChangeAspect="1"/>
+            </wp:cNvGraphicFramePr>
+            <a:graphic xmlns:a="http://schemas.openxmlformats.org/drawingml/2006/main">
+              <a:graphicData uri="http://schemas.openxmlformats.org/drawingml/2006/picture">
+                <pic:pic xmlns:pic="http://schemas.openxmlformats.org/drawingml/2006/picture">
+                  <pic:nvPicPr>
+                    <pic:cNvPr id="579546449" name="Imagen 1" descr="Interfaz de usuario gráfica, Aplicación&#10;&#10;Descripción generada automáticamente"/>
                     <pic:cNvPicPr/>
                   </pic:nvPicPr>
                   <pic:blipFill>
@@ -327,11 +343,579 @@
                   <pic:spPr>
                     <a:xfrm>
                       <a:off x="0" y="0"/>
-                      <a:ext cx="5400040" cy="5090160"/>
-                    </a:xfrm>
-                    <a:prstGeom prst="rect">
-                      <a:avLst/>
-                    </a:prstGeom>
+                      <a:ext cx="5400040" cy="4055110"/>
+                    </a:xfrm>
+                    <a:prstGeom prst="rect">
+                      <a:avLst/>
+                    </a:prstGeom>
+                  </pic:spPr>
+                </pic:pic>
+              </a:graphicData>
+            </a:graphic>
+          </wp:inline>
+        </w:drawing>
+      </w:r>
+    </w:p>
+    <w:p>
+      <w:r>
+        <w:rPr>
+          <w:noProof/>
+        </w:rPr>
+        <w:drawing>
+          <wp:inline distT="0" distB="0" distL="0" distR="0" wp14:anchorId="552841A8" wp14:editId="308330BA">
+            <wp:extent cx="5400040" cy="4041775"/>
+            <wp:effectExtent l="0" t="0" r="0" b="0"/>
+            <wp:docPr id="2094394197" name="Imagen 1" descr="Interfaz de usuario gráfica, Aplicación&#10;&#10;Descripción generada automáticamente"/>
+            <wp:cNvGraphicFramePr>
+              <a:graphicFrameLocks xmlns:a="http://schemas.openxmlformats.org/drawingml/2006/main" noChangeAspect="1"/>
+            </wp:cNvGraphicFramePr>
+            <a:graphic xmlns:a="http://schemas.openxmlformats.org/drawingml/2006/main">
+              <a:graphicData uri="http://schemas.openxmlformats.org/drawingml/2006/picture">
+                <pic:pic xmlns:pic="http://schemas.openxmlformats.org/drawingml/2006/picture">
+                  <pic:nvPicPr>
+                    <pic:cNvPr id="2094394197" name="Imagen 1" descr="Interfaz de usuario gráfica, Aplicación&#10;&#10;Descripción generada automáticamente"/>
+                    <pic:cNvPicPr/>
+                  </pic:nvPicPr>
+                  <pic:blipFill>
+                    <a:blip r:embed="rId15"/>
+                    <a:stretch>
+                      <a:fillRect/>
+                    </a:stretch>
+                  </pic:blipFill>
+                  <pic:spPr>
+                    <a:xfrm>
+                      <a:off x="0" y="0"/>
+                      <a:ext cx="5400040" cy="4041775"/>
+                    </a:xfrm>
+                    <a:prstGeom prst="rect">
+                      <a:avLst/>
+                    </a:prstGeom>
+                  </pic:spPr>
+                </pic:pic>
+              </a:graphicData>
+            </a:graphic>
+          </wp:inline>
+        </w:drawing>
+      </w:r>
+    </w:p>
+    <w:p>
+      <w:r>
+        <w:rPr>
+          <w:noProof/>
+        </w:rPr>
+        <w:lastRenderedPageBreak/>
+        <w:drawing>
+          <wp:inline distT="0" distB="0" distL="0" distR="0" wp14:anchorId="08E28318" wp14:editId="72006278">
+            <wp:extent cx="5400040" cy="4036695"/>
+            <wp:effectExtent l="0" t="0" r="0" b="1905"/>
+            <wp:docPr id="1987698060" name="Imagen 1" descr="Interfaz de usuario gráfica, Texto, Aplicación&#10;&#10;Descripción generada automáticamente"/>
+            <wp:cNvGraphicFramePr>
+              <a:graphicFrameLocks xmlns:a="http://schemas.openxmlformats.org/drawingml/2006/main" noChangeAspect="1"/>
+            </wp:cNvGraphicFramePr>
+            <a:graphic xmlns:a="http://schemas.openxmlformats.org/drawingml/2006/main">
+              <a:graphicData uri="http://schemas.openxmlformats.org/drawingml/2006/picture">
+                <pic:pic xmlns:pic="http://schemas.openxmlformats.org/drawingml/2006/picture">
+                  <pic:nvPicPr>
+                    <pic:cNvPr id="1987698060" name="Imagen 1" descr="Interfaz de usuario gráfica, Texto, Aplicación&#10;&#10;Descripción generada automáticamente"/>
+                    <pic:cNvPicPr/>
+                  </pic:nvPicPr>
+                  <pic:blipFill>
+                    <a:blip r:embed="rId16"/>
+                    <a:stretch>
+                      <a:fillRect/>
+                    </a:stretch>
+                  </pic:blipFill>
+                  <pic:spPr>
+                    <a:xfrm>
+                      <a:off x="0" y="0"/>
+                      <a:ext cx="5400040" cy="4036695"/>
+                    </a:xfrm>
+                    <a:prstGeom prst="rect">
+                      <a:avLst/>
+                    </a:prstGeom>
+                  </pic:spPr>
+                </pic:pic>
+              </a:graphicData>
+            </a:graphic>
+          </wp:inline>
+        </w:drawing>
+      </w:r>
+    </w:p>
+    <w:p>
+      <w:r>
+        <w:rPr>
+          <w:noProof/>
+        </w:rPr>
+        <w:drawing>
+          <wp:inline distT="0" distB="0" distL="0" distR="0" wp14:anchorId="4A0639FF" wp14:editId="08FC34D0">
+            <wp:extent cx="5400040" cy="4044315"/>
+            <wp:effectExtent l="0" t="0" r="0" b="0"/>
+            <wp:docPr id="497273329" name="Imagen 1" descr="Interfaz de usuario gráfica, Aplicación, Correo electrónico&#10;&#10;Descripción generada automáticamente"/>
+            <wp:cNvGraphicFramePr>
+              <a:graphicFrameLocks xmlns:a="http://schemas.openxmlformats.org/drawingml/2006/main" noChangeAspect="1"/>
+            </wp:cNvGraphicFramePr>
+            <a:graphic xmlns:a="http://schemas.openxmlformats.org/drawingml/2006/main">
+              <a:graphicData uri="http://schemas.openxmlformats.org/drawingml/2006/picture">
+                <pic:pic xmlns:pic="http://schemas.openxmlformats.org/drawingml/2006/picture">
+                  <pic:nvPicPr>
+                    <pic:cNvPr id="497273329" name="Imagen 1" descr="Interfaz de usuario gráfica, Aplicación, Correo electrónico&#10;&#10;Descripción generada automáticamente"/>
+                    <pic:cNvPicPr/>
+                  </pic:nvPicPr>
+                  <pic:blipFill>
+                    <a:blip r:embed="rId17"/>
+                    <a:stretch>
+                      <a:fillRect/>
+                    </a:stretch>
+                  </pic:blipFill>
+                  <pic:spPr>
+                    <a:xfrm>
+                      <a:off x="0" y="0"/>
+                      <a:ext cx="5400040" cy="4044315"/>
+                    </a:xfrm>
+                    <a:prstGeom prst="rect">
+                      <a:avLst/>
+                    </a:prstGeom>
+                  </pic:spPr>
+                </pic:pic>
+              </a:graphicData>
+            </a:graphic>
+          </wp:inline>
+        </w:drawing>
+      </w:r>
+    </w:p>
+    <w:p>
+      <w:r>
+        <w:rPr>
+          <w:noProof/>
+        </w:rPr>
+        <w:lastRenderedPageBreak/>
+        <w:drawing>
+          <wp:inline distT="0" distB="0" distL="0" distR="0" wp14:anchorId="62A55F9F" wp14:editId="2C66F3E2">
+            <wp:extent cx="5400040" cy="4053840"/>
+            <wp:effectExtent l="0" t="0" r="0" b="3810"/>
+            <wp:docPr id="1229843250" name="Imagen 1" descr="Interfaz de usuario gráfica, Texto&#10;&#10;Descripción generada automáticamente"/>
+            <wp:cNvGraphicFramePr>
+              <a:graphicFrameLocks xmlns:a="http://schemas.openxmlformats.org/drawingml/2006/main" noChangeAspect="1"/>
+            </wp:cNvGraphicFramePr>
+            <a:graphic xmlns:a="http://schemas.openxmlformats.org/drawingml/2006/main">
+              <a:graphicData uri="http://schemas.openxmlformats.org/drawingml/2006/picture">
+                <pic:pic xmlns:pic="http://schemas.openxmlformats.org/drawingml/2006/picture">
+                  <pic:nvPicPr>
+                    <pic:cNvPr id="1229843250" name="Imagen 1" descr="Interfaz de usuario gráfica, Texto&#10;&#10;Descripción generada automáticamente"/>
+                    <pic:cNvPicPr/>
+                  </pic:nvPicPr>
+                  <pic:blipFill>
+                    <a:blip r:embed="rId18"/>
+                    <a:stretch>
+                      <a:fillRect/>
+                    </a:stretch>
+                  </pic:blipFill>
+                  <pic:spPr>
+                    <a:xfrm>
+                      <a:off x="0" y="0"/>
+                      <a:ext cx="5400040" cy="4053840"/>
+                    </a:xfrm>
+                    <a:prstGeom prst="rect">
+                      <a:avLst/>
+                    </a:prstGeom>
+                  </pic:spPr>
+                </pic:pic>
+              </a:graphicData>
+            </a:graphic>
+          </wp:inline>
+        </w:drawing>
+      </w:r>
+    </w:p>
+    <w:p>
+      <w:r>
+        <w:rPr>
+          <w:noProof/>
+        </w:rPr>
+        <w:drawing>
+          <wp:inline distT="0" distB="0" distL="0" distR="0" wp14:anchorId="4AB6414E" wp14:editId="14260161">
+            <wp:extent cx="5400040" cy="4039235"/>
+            <wp:effectExtent l="0" t="0" r="0" b="0"/>
+            <wp:docPr id="1065709871" name="Imagen 1" descr="Interfaz de usuario gráfica, Texto, Aplicación&#10;&#10;Descripción generada automáticamente"/>
+            <wp:cNvGraphicFramePr>
+              <a:graphicFrameLocks xmlns:a="http://schemas.openxmlformats.org/drawingml/2006/main" noChangeAspect="1"/>
+            </wp:cNvGraphicFramePr>
+            <a:graphic xmlns:a="http://schemas.openxmlformats.org/drawingml/2006/main">
+              <a:graphicData uri="http://schemas.openxmlformats.org/drawingml/2006/picture">
+                <pic:pic xmlns:pic="http://schemas.openxmlformats.org/drawingml/2006/picture">
+                  <pic:nvPicPr>
+                    <pic:cNvPr id="1065709871" name="Imagen 1" descr="Interfaz de usuario gráfica, Texto, Aplicación&#10;&#10;Descripción generada automáticamente"/>
+                    <pic:cNvPicPr/>
+                  </pic:nvPicPr>
+                  <pic:blipFill>
+                    <a:blip r:embed="rId19"/>
+                    <a:stretch>
+                      <a:fillRect/>
+                    </a:stretch>
+                  </pic:blipFill>
+                  <pic:spPr>
+                    <a:xfrm>
+                      <a:off x="0" y="0"/>
+                      <a:ext cx="5400040" cy="4039235"/>
+                    </a:xfrm>
+                    <a:prstGeom prst="rect">
+                      <a:avLst/>
+                    </a:prstGeom>
+                  </pic:spPr>
+                </pic:pic>
+              </a:graphicData>
+            </a:graphic>
+          </wp:inline>
+        </w:drawing>
+      </w:r>
+    </w:p>
+    <w:p>
+      <w:r>
+        <w:rPr>
+          <w:noProof/>
+        </w:rPr>
+        <w:lastRenderedPageBreak/>
+        <w:drawing>
+          <wp:inline distT="0" distB="0" distL="0" distR="0" wp14:anchorId="103B0024" wp14:editId="67ED65B6">
+            <wp:extent cx="5400040" cy="4040505"/>
+            <wp:effectExtent l="0" t="0" r="0" b="0"/>
+            <wp:docPr id="341033533" name="Imagen 1" descr="Interfaz de usuario gráfica, Texto, Aplicación&#10;&#10;Descripción generada automáticamente"/>
+            <wp:cNvGraphicFramePr>
+              <a:graphicFrameLocks xmlns:a="http://schemas.openxmlformats.org/drawingml/2006/main" noChangeAspect="1"/>
+            </wp:cNvGraphicFramePr>
+            <a:graphic xmlns:a="http://schemas.openxmlformats.org/drawingml/2006/main">
+              <a:graphicData uri="http://schemas.openxmlformats.org/drawingml/2006/picture">
+                <pic:pic xmlns:pic="http://schemas.openxmlformats.org/drawingml/2006/picture">
+                  <pic:nvPicPr>
+                    <pic:cNvPr id="341033533" name="Imagen 1" descr="Interfaz de usuario gráfica, Texto, Aplicación&#10;&#10;Descripción generada automáticamente"/>
+                    <pic:cNvPicPr/>
+                  </pic:nvPicPr>
+                  <pic:blipFill>
+                    <a:blip r:embed="rId20"/>
+                    <a:stretch>
+                      <a:fillRect/>
+                    </a:stretch>
+                  </pic:blipFill>
+                  <pic:spPr>
+                    <a:xfrm>
+                      <a:off x="0" y="0"/>
+                      <a:ext cx="5400040" cy="4040505"/>
+                    </a:xfrm>
+                    <a:prstGeom prst="rect">
+                      <a:avLst/>
+                    </a:prstGeom>
+                  </pic:spPr>
+                </pic:pic>
+              </a:graphicData>
+            </a:graphic>
+          </wp:inline>
+        </w:drawing>
+      </w:r>
+    </w:p>
+    <w:p>
+      <w:r>
+        <w:rPr>
+          <w:noProof/>
+        </w:rPr>
+        <w:drawing>
+          <wp:inline distT="0" distB="0" distL="0" distR="0" wp14:anchorId="52CC17EC" wp14:editId="0A6EB491">
+            <wp:extent cx="5400040" cy="4029710"/>
+            <wp:effectExtent l="0" t="0" r="0" b="8890"/>
+            <wp:docPr id="1299465344" name="Imagen 1" descr="Interfaz de usuario gráfica, Correo electrónico, Sitio web&#10;&#10;Descripción generada automáticamente"/>
+            <wp:cNvGraphicFramePr>
+              <a:graphicFrameLocks xmlns:a="http://schemas.openxmlformats.org/drawingml/2006/main" noChangeAspect="1"/>
+            </wp:cNvGraphicFramePr>
+            <a:graphic xmlns:a="http://schemas.openxmlformats.org/drawingml/2006/main">
+              <a:graphicData uri="http://schemas.openxmlformats.org/drawingml/2006/picture">
+                <pic:pic xmlns:pic="http://schemas.openxmlformats.org/drawingml/2006/picture">
+                  <pic:nvPicPr>
+                    <pic:cNvPr id="1299465344" name="Imagen 1" descr="Interfaz de usuario gráfica, Correo electrónico, Sitio web&#10;&#10;Descripción generada automáticamente"/>
+                    <pic:cNvPicPr/>
+                  </pic:nvPicPr>
+                  <pic:blipFill>
+                    <a:blip r:embed="rId21"/>
+                    <a:stretch>
+                      <a:fillRect/>
+                    </a:stretch>
+                  </pic:blipFill>
+                  <pic:spPr>
+                    <a:xfrm>
+                      <a:off x="0" y="0"/>
+                      <a:ext cx="5400040" cy="4029710"/>
+                    </a:xfrm>
+                    <a:prstGeom prst="rect">
+                      <a:avLst/>
+                    </a:prstGeom>
+                  </pic:spPr>
+                </pic:pic>
+              </a:graphicData>
+            </a:graphic>
+          </wp:inline>
+        </w:drawing>
+      </w:r>
+    </w:p>
+    <w:p>
+      <w:r>
+        <w:rPr>
+          <w:noProof/>
+        </w:rPr>
+        <w:lastRenderedPageBreak/>
+        <w:drawing>
+          <wp:inline distT="0" distB="0" distL="0" distR="0" wp14:anchorId="25E9F670" wp14:editId="7F140C18">
+            <wp:extent cx="5400040" cy="4041775"/>
+            <wp:effectExtent l="0" t="0" r="0" b="0"/>
+            <wp:docPr id="1542271575" name="Imagen 1" descr="Interfaz de usuario gráfica, Texto, Aplicación, Correo electrónico&#10;&#10;Descripción generada automáticamente"/>
+            <wp:cNvGraphicFramePr>
+              <a:graphicFrameLocks xmlns:a="http://schemas.openxmlformats.org/drawingml/2006/main" noChangeAspect="1"/>
+            </wp:cNvGraphicFramePr>
+            <a:graphic xmlns:a="http://schemas.openxmlformats.org/drawingml/2006/main">
+              <a:graphicData uri="http://schemas.openxmlformats.org/drawingml/2006/picture">
+                <pic:pic xmlns:pic="http://schemas.openxmlformats.org/drawingml/2006/picture">
+                  <pic:nvPicPr>
+                    <pic:cNvPr id="1542271575" name="Imagen 1" descr="Interfaz de usuario gráfica, Texto, Aplicación, Correo electrónico&#10;&#10;Descripción generada automáticamente"/>
+                    <pic:cNvPicPr/>
+                  </pic:nvPicPr>
+                  <pic:blipFill>
+                    <a:blip r:embed="rId22"/>
+                    <a:stretch>
+                      <a:fillRect/>
+                    </a:stretch>
+                  </pic:blipFill>
+                  <pic:spPr>
+                    <a:xfrm>
+                      <a:off x="0" y="0"/>
+                      <a:ext cx="5400040" cy="4041775"/>
+                    </a:xfrm>
+                    <a:prstGeom prst="rect">
+                      <a:avLst/>
+                    </a:prstGeom>
+                  </pic:spPr>
+                </pic:pic>
+              </a:graphicData>
+            </a:graphic>
+          </wp:inline>
+        </w:drawing>
+      </w:r>
+    </w:p>
+    <w:p>
+      <w:r>
+        <w:rPr>
+          <w:noProof/>
+        </w:rPr>
+        <w:drawing>
+          <wp:inline distT="0" distB="0" distL="0" distR="0" wp14:anchorId="2763962B" wp14:editId="78A149C7">
+            <wp:extent cx="5400040" cy="4010025"/>
+            <wp:effectExtent l="0" t="0" r="0" b="9525"/>
+            <wp:docPr id="403364531" name="Imagen 1" descr="Interfaz de usuario gráfica, Texto&#10;&#10;Descripción generada automáticamente"/>
+            <wp:cNvGraphicFramePr>
+              <a:graphicFrameLocks xmlns:a="http://schemas.openxmlformats.org/drawingml/2006/main" noChangeAspect="1"/>
+            </wp:cNvGraphicFramePr>
+            <a:graphic xmlns:a="http://schemas.openxmlformats.org/drawingml/2006/main">
+              <a:graphicData uri="http://schemas.openxmlformats.org/drawingml/2006/picture">
+                <pic:pic xmlns:pic="http://schemas.openxmlformats.org/drawingml/2006/picture">
+                  <pic:nvPicPr>
+                    <pic:cNvPr id="403364531" name="Imagen 1" descr="Interfaz de usuario gráfica, Texto&#10;&#10;Descripción generada automáticamente"/>
+                    <pic:cNvPicPr/>
+                  </pic:nvPicPr>
+                  <pic:blipFill>
+                    <a:blip r:embed="rId23"/>
+                    <a:stretch>
+                      <a:fillRect/>
+                    </a:stretch>
+                  </pic:blipFill>
+                  <pic:spPr>
+                    <a:xfrm>
+                      <a:off x="0" y="0"/>
+                      <a:ext cx="5400040" cy="4010025"/>
+                    </a:xfrm>
+                    <a:prstGeom prst="rect">
+                      <a:avLst/>
+                    </a:prstGeom>
+                  </pic:spPr>
+                </pic:pic>
+              </a:graphicData>
+            </a:graphic>
+          </wp:inline>
+        </w:drawing>
+      </w:r>
+    </w:p>
+    <w:p>
+      <w:r>
+        <w:rPr>
+          <w:noProof/>
+        </w:rPr>
+        <w:lastRenderedPageBreak/>
+        <w:drawing>
+          <wp:inline distT="0" distB="0" distL="0" distR="0" wp14:anchorId="676C4280" wp14:editId="170B7674">
+            <wp:extent cx="5400040" cy="3891915"/>
+            <wp:effectExtent l="0" t="0" r="0" b="0"/>
+            <wp:docPr id="765515276" name="Imagen 1" descr="Interfaz de usuario gráfica&#10;&#10;Descripción generada automáticamente"/>
+            <wp:cNvGraphicFramePr>
+              <a:graphicFrameLocks xmlns:a="http://schemas.openxmlformats.org/drawingml/2006/main" noChangeAspect="1"/>
+            </wp:cNvGraphicFramePr>
+            <a:graphic xmlns:a="http://schemas.openxmlformats.org/drawingml/2006/main">
+              <a:graphicData uri="http://schemas.openxmlformats.org/drawingml/2006/picture">
+                <pic:pic xmlns:pic="http://schemas.openxmlformats.org/drawingml/2006/picture">
+                  <pic:nvPicPr>
+                    <pic:cNvPr id="765515276" name="Imagen 1" descr="Interfaz de usuario gráfica&#10;&#10;Descripción generada automáticamente"/>
+                    <pic:cNvPicPr/>
+                  </pic:nvPicPr>
+                  <pic:blipFill>
+                    <a:blip r:embed="rId24"/>
+                    <a:stretch>
+                      <a:fillRect/>
+                    </a:stretch>
+                  </pic:blipFill>
+                  <pic:spPr>
+                    <a:xfrm>
+                      <a:off x="0" y="0"/>
+                      <a:ext cx="5400040" cy="3891915"/>
+                    </a:xfrm>
+                    <a:prstGeom prst="rect">
+                      <a:avLst/>
+                    </a:prstGeom>
+                  </pic:spPr>
+                </pic:pic>
+              </a:graphicData>
+            </a:graphic>
+          </wp:inline>
+        </w:drawing>
+      </w:r>
+    </w:p>
+    <w:p>
+      <w:r>
+        <w:rPr>
+          <w:noProof/>
+        </w:rPr>
+        <w:drawing>
+          <wp:inline distT="0" distB="0" distL="0" distR="0" wp14:anchorId="7B227E6F" wp14:editId="31DFE463">
+            <wp:extent cx="5400040" cy="4032885"/>
+            <wp:effectExtent l="0" t="0" r="0" b="5715"/>
+            <wp:docPr id="1824611269" name="Imagen 1" descr="Interfaz de usuario gráfica, Aplicación&#10;&#10;Descripción generada automáticamente"/>
+            <wp:cNvGraphicFramePr>
+              <a:graphicFrameLocks xmlns:a="http://schemas.openxmlformats.org/drawingml/2006/main" noChangeAspect="1"/>
+            </wp:cNvGraphicFramePr>
+            <a:graphic xmlns:a="http://schemas.openxmlformats.org/drawingml/2006/main">
+              <a:graphicData uri="http://schemas.openxmlformats.org/drawingml/2006/picture">
+                <pic:pic xmlns:pic="http://schemas.openxmlformats.org/drawingml/2006/picture">
+                  <pic:nvPicPr>
+                    <pic:cNvPr id="1824611269" name="Imagen 1" descr="Interfaz de usuario gráfica, Aplicación&#10;&#10;Descripción generada automáticamente"/>
+                    <pic:cNvPicPr/>
+                  </pic:nvPicPr>
+                  <pic:blipFill>
+                    <a:blip r:embed="rId25"/>
+                    <a:stretch>
+                      <a:fillRect/>
+                    </a:stretch>
+                  </pic:blipFill>
+                  <pic:spPr>
+                    <a:xfrm>
+                      <a:off x="0" y="0"/>
+                      <a:ext cx="5400040" cy="4032885"/>
+                    </a:xfrm>
+                    <a:prstGeom prst="rect">
+                      <a:avLst/>
+                    </a:prstGeom>
+                  </pic:spPr>
+                </pic:pic>
+              </a:graphicData>
+            </a:graphic>
+          </wp:inline>
+        </w:drawing>
+      </w:r>
+    </w:p>
+    <w:p>
+      <w:r>
+        <w:rPr>
+          <w:noProof/>
+        </w:rPr>
+        <w:lastRenderedPageBreak/>
+        <w:drawing>
+          <wp:inline distT="0" distB="0" distL="0" distR="0" wp14:anchorId="1BB6AE0C" wp14:editId="68400F7D">
+            <wp:extent cx="5400040" cy="4048760"/>
+            <wp:effectExtent l="0" t="0" r="0" b="8890"/>
+            <wp:docPr id="933290104" name="Imagen 1" descr="Interfaz de usuario gráfica, Texto, Aplicación&#10;&#10;Descripción generada automáticamente"/>
+            <wp:cNvGraphicFramePr>
+              <a:graphicFrameLocks xmlns:a="http://schemas.openxmlformats.org/drawingml/2006/main" noChangeAspect="1"/>
+            </wp:cNvGraphicFramePr>
+            <a:graphic xmlns:a="http://schemas.openxmlformats.org/drawingml/2006/main">
+              <a:graphicData uri="http://schemas.openxmlformats.org/drawingml/2006/picture">
+                <pic:pic xmlns:pic="http://schemas.openxmlformats.org/drawingml/2006/picture">
+                  <pic:nvPicPr>
+                    <pic:cNvPr id="933290104" name="Imagen 1" descr="Interfaz de usuario gráfica, Texto, Aplicación&#10;&#10;Descripción generada automáticamente"/>
+                    <pic:cNvPicPr/>
+                  </pic:nvPicPr>
+                  <pic:blipFill>
+                    <a:blip r:embed="rId26"/>
+                    <a:stretch>
+                      <a:fillRect/>
+                    </a:stretch>
+                  </pic:blipFill>
+                  <pic:spPr>
+                    <a:xfrm>
+                      <a:off x="0" y="0"/>
+                      <a:ext cx="5400040" cy="4048760"/>
+                    </a:xfrm>
+                    <a:prstGeom prst="rect">
+                      <a:avLst/>
+                    </a:prstGeom>
+                  </pic:spPr>
+                </pic:pic>
+              </a:graphicData>
+            </a:graphic>
+          </wp:inline>
+        </w:drawing>
+      </w:r>
+    </w:p>
+    <w:p>
+      <w:r>
+        <w:rPr>
+          <w:noProof/>
+        </w:rPr>
+        <w:drawing>
+          <wp:inline distT="0" distB="0" distL="0" distR="0" wp14:anchorId="773C924C" wp14:editId="662AD5E4">
+            <wp:extent cx="5362575" cy="1362075"/>
+            <wp:effectExtent l="0" t="0" r="9525" b="9525"/>
+            <wp:docPr id="1134133543" name="Imagen 1"/>
+            <wp:cNvGraphicFramePr>
+              <a:graphicFrameLocks xmlns:a="http://schemas.openxmlformats.org/drawingml/2006/main" noChangeAspect="1"/>
+            </wp:cNvGraphicFramePr>
+            <a:graphic xmlns:a="http://schemas.openxmlformats.org/drawingml/2006/main">
+              <a:graphicData uri="http://schemas.openxmlformats.org/drawingml/2006/picture">
+                <pic:pic xmlns:pic="http://schemas.openxmlformats.org/drawingml/2006/picture">
+                  <pic:nvPicPr>
+                    <pic:cNvPr id="0" name="Picture 1"/>
+                    <pic:cNvPicPr>
+                      <a:picLocks noChangeAspect="1" noChangeArrowheads="1"/>
+                    </pic:cNvPicPr>
+                  </pic:nvPicPr>
+                  <pic:blipFill rotWithShape="1">
+                    <a:blip r:embed="rId27">
+                      <a:extLst>
+                        <a:ext uri="{28A0092B-C50C-407E-A947-70E740481C1C}">
+                          <a14:useLocalDpi xmlns:a14="http://schemas.microsoft.com/office/drawing/2010/main" val="0"/>
+                        </a:ext>
+                      </a:extLst>
+                    </a:blip>
+                    <a:srcRect r="531"/>
+                    <a:stretch/>
+                  </pic:blipFill>
+                  <pic:spPr bwMode="auto">
+                    <a:xfrm>
+                      <a:off x="0" y="0"/>
+                      <a:ext cx="5362575" cy="1362075"/>
+                    </a:xfrm>
+                    <a:prstGeom prst="rect">
+                      <a:avLst/>
+                    </a:prstGeom>
+                    <a:noFill/>
+                    <a:ln>
+                      <a:noFill/>
+                    </a:ln>
+                    <a:extLst>
+                      <a:ext uri="{53640926-AAD7-44D8-BBD7-CCE9431645EC}">
+                        <a14:shadowObscured xmlns:a14="http://schemas.microsoft.com/office/drawing/2010/main"/>
+                      </a:ext>
+                    </a:extLst>
                   </pic:spPr>
                 </pic:pic>
               </a:graphicData>
@@ -1312,16 +1896,9 @@
 <file path=customXml/itemProps3.xml><?xml version="1.0" encoding="utf-8"?>
 <ds:datastoreItem xmlns:ds="http://schemas.openxmlformats.org/officeDocument/2006/customXml" ds:itemID="{1266D70B-6CA8-4473-AE43-CE100E08EF57}">
   <ds:schemaRefs>
-    <ds:schemaRef ds:uri="http://schemas.microsoft.com/office/2006/documentManagement/types"/>
-    <ds:schemaRef ds:uri="http://www.w3.org/XML/1998/namespace"/>
-    <ds:schemaRef ds:uri="http://schemas.openxmlformats.org/package/2006/metadata/core-properties"/>
     <ds:schemaRef ds:uri="http://schemas.microsoft.com/office/2006/metadata/properties"/>
+    <ds:schemaRef ds:uri="http://schemas.microsoft.com/office/infopath/2007/PartnerControls"/>
     <ds:schemaRef ds:uri="c05ffaf5-d7f0-46d5-bf63-d2fd1185a934"/>
-    <ds:schemaRef ds:uri="http://purl.org/dc/terms/"/>
-    <ds:schemaRef ds:uri="http://purl.org/dc/elements/1.1/"/>
-    <ds:schemaRef ds:uri="http://schemas.microsoft.com/office/infopath/2007/PartnerControls"/>
-    <ds:schemaRef ds:uri="5855197f-3689-4c4d-92a0-13b7401818ee"/>
-    <ds:schemaRef ds:uri="http://purl.org/dc/dcmitype/"/>
   </ds:schemaRefs>
 </ds:datastoreItem>
 </file>
</xml_diff>